<commit_message>
Added a .zip file that contains all of the files that were turned in for Sprint 1 Deliverables.
</commit_message>
<xml_diff>
--- a/Project Assets/Sprint 1 Deliverables – TEAM SHI.docx
+++ b/Project Assets/Sprint 1 Deliverables – TEAM SHI.docx
@@ -299,7 +299,7 @@
         <w:rPr>
           <w:rFonts w:cs="Times New Roman" w:ascii="Times New Roman" w:hAnsi="Times New Roman"/>
         </w:rPr>
-        <w:t xml:space="preserve"> “TSPTeam4Project.dia”</w:t>
+        <w:t xml:space="preserve"> TSPTeam4Project.dia</w:t>
       </w:r>
     </w:p>
     <w:p>
@@ -577,7 +577,7 @@
         <w:rPr>
           <w:rFonts w:cs="Times New Roman" w:ascii="Times New Roman" w:hAnsi="Times New Roman"/>
         </w:rPr>
-        <w:t>It's also worth noting that you can take a peek into ReadMe.txt (SudokuPlus/Project Assets).</w:t>
+        <w:t>It's also worth noting that you can take a peek into ReadMe.txt.</w:t>
       </w:r>
     </w:p>
     <w:sectPr>
@@ -1002,6 +1002,12 @@
   </w:style>
   <w:style w:type="character" w:styleId="ListLabel2">
     <w:name w:val="ListLabel 2"/>
+    <w:rPr>
+      <w:b/>
+    </w:rPr>
+  </w:style>
+  <w:style w:type="character" w:styleId="ListLabel3">
+    <w:name w:val="ListLabel 3"/>
     <w:rPr>
       <w:b/>
     </w:rPr>

</xml_diff>